<commit_message>
Added some music. Implemented rough version of follow the leader AI.
</commit_message>
<xml_diff>
--- a/Assets/Documents/Flocking Sources.docx
+++ b/Assets/Documents/Flocking Sources.docx
@@ -48,20 +48,123 @@
         <w:rPr>
           <w:rFonts w:ascii="Agency FB" w:hAnsi="Agency FB" w:cs="Arial"/>
           <w:b/>
+          <w:i/>
           <w:sz w:val="32"/>
           <w:szCs w:val="24"/>
         </w:rPr>
         <w:t>:</w:t>
       </w:r>
+    </w:p>
+    <w:p>
+      <w:pPr>
+        <w:rPr>
+          <w:rFonts w:ascii="Agency FB" w:hAnsi="Agency FB" w:cs="Arial"/>
+          <w:b/>
+          <w:sz w:val="24"/>
+          <w:szCs w:val="24"/>
+        </w:rPr>
+      </w:pPr>
       <w:r>
         <w:rPr>
           <w:rFonts w:ascii="Agency FB" w:hAnsi="Agency FB" w:cs="Arial"/>
           <w:b/>
-          <w:i/>
+          <w:sz w:val="24"/>
+          <w:szCs w:val="24"/>
+        </w:rPr>
+        <w:t xml:space="preserve">Game Timer Script- </w:t>
+      </w:r>
+      <w:hyperlink r:id="rId5" w:history="1">
+        <w:r>
+          <w:rPr>
+            <w:rStyle w:val="Hyperlink"/>
+            <w:rFonts w:ascii="Agency FB" w:hAnsi="Agency FB" w:cs="Arial"/>
+            <w:b/>
+            <w:sz w:val="24"/>
+            <w:szCs w:val="24"/>
+          </w:rPr>
+          <w:t>https://www.youtube.com/watch?v=ixlIaMuhkbM</w:t>
+        </w:r>
+      </w:hyperlink>
+    </w:p>
+    <w:p>
+      <w:pPr>
+        <w:rPr>
+          <w:rFonts w:ascii="Agency FB" w:hAnsi="Agency FB" w:cs="Arial"/>
+          <w:b/>
+          <w:sz w:val="24"/>
+          <w:szCs w:val="24"/>
+        </w:rPr>
+      </w:pPr>
+      <w:r>
+        <w:rPr>
+          <w:rFonts w:ascii="Agency FB" w:hAnsi="Agency FB" w:cs="Arial"/>
+          <w:b/>
+          <w:sz w:val="24"/>
+          <w:szCs w:val="24"/>
+        </w:rPr>
+        <w:t xml:space="preserve">Object Color Script - </w:t>
+      </w:r>
+      <w:hyperlink r:id="rId6" w:history="1">
+        <w:r>
+          <w:rPr>
+            <w:rStyle w:val="Hyperlink"/>
+            <w:rFonts w:ascii="Agency FB" w:hAnsi="Agency FB" w:cs="Arial"/>
+            <w:b/>
+            <w:sz w:val="24"/>
+            <w:szCs w:val="24"/>
+          </w:rPr>
+          <w:t>https://answers.unity.com/questions/389027/how-do-you-change-the-color-of-an-obect-cube-cylin.html</w:t>
+        </w:r>
+      </w:hyperlink>
+    </w:p>
+    <w:p>
+      <w:pPr>
+        <w:rPr>
+          <w:rFonts w:ascii="Agency FB" w:hAnsi="Agency FB" w:cs="Arial"/>
+          <w:b/>
+          <w:sz w:val="24"/>
+          <w:szCs w:val="24"/>
+        </w:rPr>
+      </w:pPr>
+      <w:r>
+        <w:rPr>
+          <w:rFonts w:ascii="Agency FB" w:hAnsi="Agency FB" w:cs="Arial"/>
+          <w:b/>
+          <w:sz w:val="24"/>
+          <w:szCs w:val="24"/>
+        </w:rPr>
+        <w:t xml:space="preserve">Spawn Objects Script - </w:t>
+      </w:r>
+      <w:hyperlink r:id="rId7" w:history="1">
+        <w:r>
+          <w:rPr>
+            <w:rStyle w:val="Hyperlink"/>
+            <w:rFonts w:ascii="Agency FB" w:hAnsi="Agency FB" w:cs="Arial"/>
+            <w:b/>
+            <w:sz w:val="24"/>
+            <w:szCs w:val="24"/>
+          </w:rPr>
+          <w:t>https://answers.unity.com/questions/898380/spawning-an-object-at-a-random-time-c.html</w:t>
+        </w:r>
+      </w:hyperlink>
+    </w:p>
+    <w:p>
+      <w:pPr>
+        <w:rPr>
+          <w:rFonts w:ascii="Agency FB" w:hAnsi="Agency FB" w:cs="Arial"/>
+          <w:b/>
           <w:sz w:val="32"/>
           <w:szCs w:val="24"/>
         </w:rPr>
-        <w:t xml:space="preserve"> </w:t>
+      </w:pPr>
+      <w:r>
+        <w:rPr>
+          <w:rFonts w:ascii="Agency FB" w:hAnsi="Agency FB" w:cs="Arial"/>
+          <w:b/>
+          <w:sz w:val="32"/>
+          <w:szCs w:val="24"/>
+        </w:rPr>
+        <w:t>Music:</w:t>
       </w:r>
     </w:p>
     <w:p>
@@ -80,7 +183,110 @@
           <w:sz w:val="24"/>
           <w:szCs w:val="24"/>
         </w:rPr>
-        <w:t xml:space="preserve">Flocking Scripts - </w:t>
+        <w:t xml:space="preserve">Look Alive Instrumental: </w:t>
+      </w:r>
+      <w:hyperlink r:id="rId8" w:history="1">
+        <w:r>
+          <w:rPr>
+            <w:rStyle w:val="Hyperlink"/>
+            <w:rFonts w:ascii="Agency FB" w:hAnsi="Agency FB" w:cs="Arial"/>
+            <w:b/>
+            <w:sz w:val="24"/>
+            <w:szCs w:val="24"/>
+          </w:rPr>
+          <w:t>https://www.youtube.com/watch?v=ud2GUxT6fhw</w:t>
+        </w:r>
+      </w:hyperlink>
+    </w:p>
+    <w:p>
+      <w:pPr>
+        <w:rPr>
+          <w:rFonts w:ascii="Agency FB" w:hAnsi="Agency FB" w:cs="Arial"/>
+          <w:b/>
+          <w:sz w:val="24"/>
+          <w:szCs w:val="24"/>
+        </w:rPr>
+      </w:pPr>
+      <w:bookmarkStart w:id="0" w:name="_GoBack"/>
+      <w:bookmarkEnd w:id="0"/>
+    </w:p>
+    <w:p>
+      <w:pPr>
+        <w:rPr>
+          <w:rFonts w:ascii="Agency FB" w:hAnsi="Agency FB" w:cs="Arial"/>
+          <w:b/>
+          <w:sz w:val="32"/>
+          <w:szCs w:val="24"/>
+        </w:rPr>
+      </w:pPr>
+      <w:r>
+        <w:rPr>
+          <w:rFonts w:ascii="Agency FB" w:hAnsi="Agency FB" w:cs="Arial"/>
+          <w:b/>
+          <w:sz w:val="32"/>
+          <w:szCs w:val="24"/>
+        </w:rPr>
+        <w:t>Assets:</w:t>
+      </w:r>
+    </w:p>
+    <w:p>
+      <w:pPr>
+        <w:rPr>
+          <w:rFonts w:ascii="Agency FB" w:hAnsi="Agency FB" w:cs="Arial"/>
+          <w:b/>
+          <w:sz w:val="24"/>
+          <w:szCs w:val="24"/>
+        </w:rPr>
+      </w:pPr>
+      <w:hyperlink r:id="rId9" w:history="1">
+        <w:r>
+          <w:rPr>
+            <w:rStyle w:val="Hyperlink"/>
+            <w:rFonts w:ascii="Agency FB" w:hAnsi="Agency FB" w:cs="Arial"/>
+            <w:b/>
+            <w:sz w:val="24"/>
+            <w:szCs w:val="24"/>
+          </w:rPr>
+          <w:t>https://assetstore.unity.com/packages/2d/textures-materials/sky/cope-free-skybox-pack-22252</w:t>
+        </w:r>
+      </w:hyperlink>
+    </w:p>
+    <w:p>
+      <w:pPr>
+        <w:rPr>
+          <w:rFonts w:ascii="Agency FB" w:hAnsi="Agency FB" w:cs="Arial"/>
+          <w:b/>
+          <w:sz w:val="24"/>
+          <w:szCs w:val="24"/>
+        </w:rPr>
+      </w:pPr>
+      <w:r>
+        <w:rPr>
+          <w:rFonts w:ascii="Agency FB" w:hAnsi="Agency FB" w:cs="Arial"/>
+          <w:b/>
+          <w:sz w:val="24"/>
+          <w:szCs w:val="24"/>
+        </w:rPr>
+        <w:t>Unity Standard Asset Package</w:t>
+      </w:r>
+    </w:p>
+    <w:p>
+      <w:pPr>
+        <w:rPr>
+          <w:rFonts w:ascii="Agency FB" w:hAnsi="Agency FB" w:cs="Arial"/>
+          <w:b/>
+          <w:sz w:val="24"/>
+          <w:szCs w:val="24"/>
+        </w:rPr>
+      </w:pPr>
+      <w:r>
+        <w:rPr>
+          <w:rFonts w:ascii="Agency FB" w:hAnsi="Agency FB" w:cs="Arial"/>
+          <w:b/>
+          <w:sz w:val="24"/>
+          <w:szCs w:val="24"/>
+        </w:rPr>
+        <w:t>18 Free Skybox Package</w:t>
       </w:r>
       <w:r>
         <w:rPr>
@@ -89,15 +295,49 @@
           <w:sz w:val="24"/>
           <w:szCs w:val="24"/>
         </w:rPr>
-        <w:t>https://www.youtube.com/watch?v=eMpI1eCsIyM&amp;t=84s</w:t>
+        <w:t xml:space="preserve"> - </w:t>
       </w:r>
-    </w:p>
-    <w:p>
-      <w:pPr>
-        <w:rPr>
-          <w:rFonts w:ascii="Agency FB" w:hAnsi="Agency FB" w:cs="Arial"/>
-          <w:b/>
-          <w:sz w:val="32"/>
+      <w:hyperlink r:id="rId10" w:history="1">
+        <w:r>
+          <w:rPr>
+            <w:rStyle w:val="Hyperlink"/>
+            <w:rFonts w:ascii="Agency FB" w:hAnsi="Agency FB" w:cs="Arial"/>
+            <w:b/>
+            <w:sz w:val="24"/>
+            <w:szCs w:val="24"/>
+          </w:rPr>
+          <w:t>https://forum.unity.com/threads/18-free-skyboxes-unitypackage.27513/</w:t>
+        </w:r>
+      </w:hyperlink>
+    </w:p>
+    <w:p>
+      <w:pPr>
+        <w:rPr>
+          <w:rFonts w:ascii="Agency FB" w:hAnsi="Agency FB" w:cs="Arial"/>
+          <w:b/>
+          <w:sz w:val="24"/>
+          <w:szCs w:val="24"/>
+        </w:rPr>
+      </w:pPr>
+      <w:hyperlink r:id="rId11" w:history="1">
+        <w:r>
+          <w:rPr>
+            <w:rStyle w:val="Hyperlink"/>
+            <w:rFonts w:ascii="Agency FB" w:hAnsi="Agency FB" w:cs="Arial"/>
+            <w:b/>
+            <w:sz w:val="24"/>
+            <w:szCs w:val="24"/>
+          </w:rPr>
+          <w:t>https://assetstore.unity.com/packages/essentials/beta-projects/textmesh-pro-84126</w:t>
+        </w:r>
+      </w:hyperlink>
+    </w:p>
+    <w:p>
+      <w:pPr>
+        <w:rPr>
+          <w:rFonts w:ascii="Agency FB" w:hAnsi="Agency FB" w:cs="Arial"/>
+          <w:b/>
+          <w:sz w:val="24"/>
           <w:szCs w:val="24"/>
         </w:rPr>
       </w:pPr>
@@ -105,60 +345,21 @@
         <w:rPr>
           <w:rFonts w:ascii="Agency FB" w:hAnsi="Agency FB" w:cs="Arial"/>
           <w:b/>
-          <w:sz w:val="32"/>
-          <w:szCs w:val="24"/>
-        </w:rPr>
-        <w:t>Music:</w:t>
+          <w:sz w:val="24"/>
+          <w:szCs w:val="24"/>
+        </w:rPr>
+        <w:t>Text Mesh Pro</w:t>
       </w:r>
-      <w:bookmarkStart w:id="0" w:name="_GoBack"/>
-      <w:bookmarkEnd w:id="0"/>
-    </w:p>
-    <w:p>
-      <w:pPr>
-        <w:rPr>
-          <w:rFonts w:ascii="Agency FB" w:hAnsi="Agency FB" w:cs="Arial"/>
-          <w:b/>
-          <w:sz w:val="32"/>
-          <w:szCs w:val="24"/>
-        </w:rPr>
-      </w:pPr>
-      <w:r>
-        <w:rPr>
-          <w:rFonts w:ascii="Agency FB" w:hAnsi="Agency FB" w:cs="Arial"/>
-          <w:b/>
-          <w:sz w:val="32"/>
-          <w:szCs w:val="24"/>
-        </w:rPr>
-        <w:t>Assets:</w:t>
-      </w:r>
-    </w:p>
-    <w:p>
-      <w:pPr>
-        <w:rPr>
-          <w:rFonts w:ascii="Agency FB" w:hAnsi="Agency FB" w:cs="Arial"/>
-          <w:b/>
-          <w:sz w:val="24"/>
-          <w:szCs w:val="24"/>
-        </w:rPr>
-      </w:pPr>
-      <w:r>
-        <w:rPr>
-          <w:rFonts w:ascii="Agency FB" w:hAnsi="Agency FB" w:cs="Arial"/>
-          <w:b/>
-          <w:sz w:val="24"/>
-          <w:szCs w:val="24"/>
-        </w:rPr>
-        <w:t xml:space="preserve">Animal Pack - </w:t>
-      </w:r>
-      <w:r>
-        <w:rPr>
-          <w:rFonts w:ascii="Agency FB" w:hAnsi="Agency FB" w:cs="Arial"/>
-          <w:b/>
-          <w:sz w:val="24"/>
-          <w:szCs w:val="24"/>
-        </w:rPr>
-        <w:t>https://assetstore.unity.com/packages/3d/characters/animals/free-low-polygon-animal-110679</w:t>
-      </w:r>
+    </w:p>
+    <w:p>
+      <w:pPr>
+        <w:rPr>
+          <w:rFonts w:ascii="Agency FB" w:hAnsi="Agency FB" w:cs="Arial"/>
+          <w:b/>
+          <w:sz w:val="24"/>
+          <w:szCs w:val="24"/>
+        </w:rPr>
+      </w:pPr>
     </w:p>
     <w:p>
       <w:pPr>
@@ -188,38 +389,91 @@
           <w:szCs w:val="24"/>
         </w:rPr>
       </w:pPr>
-    </w:p>
-    <w:p>
-      <w:pPr>
-        <w:rPr>
-          <w:rFonts w:ascii="Agency FB" w:hAnsi="Agency FB" w:cs="Arial"/>
-          <w:b/>
-          <w:sz w:val="24"/>
-          <w:szCs w:val="24"/>
-        </w:rPr>
-      </w:pPr>
-    </w:p>
-    <w:p>
-      <w:pPr>
-        <w:rPr>
-          <w:rFonts w:ascii="Agency FB" w:hAnsi="Agency FB" w:cs="Arial"/>
-          <w:b/>
-          <w:sz w:val="24"/>
-          <w:szCs w:val="24"/>
-        </w:rPr>
-      </w:pPr>
-    </w:p>
-    <w:p>
-      <w:pPr>
-        <w:rPr>
-          <w:rFonts w:ascii="Agency FB" w:hAnsi="Agency FB" w:cs="Arial"/>
-          <w:b/>
-          <w:sz w:val="24"/>
-          <w:szCs w:val="24"/>
-        </w:rPr>
-      </w:pPr>
-    </w:p>
-    <w:p/>
+      <w:hyperlink r:id="rId12" w:history="1">
+        <w:r>
+          <w:rPr>
+            <w:rStyle w:val="Hyperlink"/>
+            <w:rFonts w:ascii="Agency FB" w:hAnsi="Agency FB" w:cs="Arial"/>
+            <w:b/>
+            <w:sz w:val="24"/>
+            <w:szCs w:val="24"/>
+          </w:rPr>
+          <w:t>http://ceg.wdfiles.com/local--files/play-controls/wasd.png</w:t>
+        </w:r>
+      </w:hyperlink>
+    </w:p>
+    <w:p>
+      <w:pPr>
+        <w:rPr>
+          <w:rFonts w:ascii="Agency FB" w:hAnsi="Agency FB" w:cs="Arial"/>
+          <w:b/>
+          <w:sz w:val="24"/>
+          <w:szCs w:val="24"/>
+        </w:rPr>
+      </w:pPr>
+      <w:hyperlink r:id="rId13" w:history="1">
+        <w:r>
+          <w:rPr>
+            <w:rStyle w:val="Hyperlink"/>
+            <w:rFonts w:ascii="Agency FB" w:hAnsi="Agency FB" w:cs="Arial"/>
+            <w:b/>
+            <w:sz w:val="24"/>
+            <w:szCs w:val="24"/>
+          </w:rPr>
+          <w:t>http://pngimages.net/sites/default/files/computer-mouse-png-image-91320.png</w:t>
+        </w:r>
+      </w:hyperlink>
+    </w:p>
+    <w:p>
+      <w:pPr>
+        <w:rPr>
+          <w:rFonts w:ascii="Agency FB" w:hAnsi="Agency FB" w:cs="Arial"/>
+          <w:b/>
+          <w:sz w:val="24"/>
+          <w:szCs w:val="24"/>
+        </w:rPr>
+      </w:pPr>
+    </w:p>
+    <w:p>
+      <w:pPr>
+        <w:rPr>
+          <w:rFonts w:ascii="Agency FB" w:hAnsi="Agency FB" w:cs="Arial"/>
+          <w:b/>
+          <w:sz w:val="24"/>
+          <w:szCs w:val="24"/>
+        </w:rPr>
+      </w:pPr>
+    </w:p>
+    <w:p>
+      <w:pPr>
+        <w:rPr>
+          <w:rFonts w:ascii="Agency FB" w:hAnsi="Agency FB" w:cs="Arial"/>
+          <w:b/>
+          <w:sz w:val="24"/>
+          <w:szCs w:val="24"/>
+        </w:rPr>
+      </w:pPr>
+    </w:p>
+    <w:p>
+      <w:pPr>
+        <w:rPr>
+          <w:rFonts w:ascii="Agency FB" w:hAnsi="Agency FB" w:cs="Arial"/>
+          <w:b/>
+          <w:sz w:val="24"/>
+          <w:szCs w:val="24"/>
+        </w:rPr>
+      </w:pPr>
+    </w:p>
+    <w:p>
+      <w:pPr>
+        <w:rPr>
+          <w:rFonts w:ascii="Agency FB" w:hAnsi="Agency FB" w:cs="Arial"/>
+          <w:b/>
+          <w:sz w:val="24"/>
+          <w:szCs w:val="24"/>
+        </w:rPr>
+      </w:pPr>
+    </w:p>
     <w:sectPr>
       <w:pgSz w:w="12240" w:h="15840"/>
       <w:pgMar w:top="1440" w:right="1440" w:bottom="1440" w:left="1440" w:header="720" w:footer="720" w:gutter="0"/>
@@ -228,6 +482,126 @@
     </w:sectPr>
   </w:body>
 </w:document>
+</file>
+
+<file path=word/numbering.xml><?xml version="1.0" encoding="utf-8"?>
+<w:numbering xmlns:wpc="http://schemas.microsoft.com/office/word/2010/wordprocessingCanvas" xmlns:cx="http://schemas.microsoft.com/office/drawing/2014/chartex" xmlns:cx1="http://schemas.microsoft.com/office/drawing/2015/9/8/chartex" xmlns:cx2="http://schemas.microsoft.com/office/drawing/2015/10/21/chartex" xmlns:cx3="http://schemas.microsoft.com/office/drawing/2016/5/9/chartex" xmlns:cx4="http://schemas.microsoft.com/office/drawing/2016/5/10/chartex" xmlns:cx5="http://schemas.microsoft.com/office/drawing/2016/5/11/chartex" xmlns:cx6="http://schemas.microsoft.com/office/drawing/2016/5/12/chartex" xmlns:cx7="http://schemas.microsoft.com/office/drawing/2016/5/13/chartex" xmlns:cx8="http://schemas.microsoft.com/office/drawing/2016/5/14/chartex" xmlns:mc="http://schemas.openxmlformats.org/markup-compatibility/2006" xmlns:aink="http://schemas.microsoft.com/office/drawing/2016/ink" xmlns:am3d="http://schemas.microsoft.com/office/drawing/2017/model3d" xmlns:o="urn:schemas-microsoft-com:office:office" xmlns:r="http://schemas.openxmlformats.org/officeDocument/2006/relationships" xmlns:m="http://schemas.openxmlformats.org/officeDocument/2006/math" xmlns:v="urn:schemas-microsoft-com:vml" xmlns:wp14="http://schemas.microsoft.com/office/word/2010/wordprocessingDrawing" xmlns:wp="http://schemas.openxmlformats.org/drawingml/2006/wordprocessingDrawing" xmlns:w10="urn:schemas-microsoft-com:office:word" xmlns:w="http://schemas.openxmlformats.org/wordprocessingml/2006/main" xmlns:w14="http://schemas.microsoft.com/office/word/2010/wordml" xmlns:w15="http://schemas.microsoft.com/office/word/2012/wordml" xmlns:w16cid="http://schemas.microsoft.com/office/word/2016/wordml/cid" xmlns:w16se="http://schemas.microsoft.com/office/word/2015/wordml/symex" xmlns:wpg="http://schemas.microsoft.com/office/word/2010/wordprocessingGroup" xmlns:wpi="http://schemas.microsoft.com/office/word/2010/wordprocessingInk" xmlns:wne="http://schemas.microsoft.com/office/word/2006/wordml" xmlns:wps="http://schemas.microsoft.com/office/word/2010/wordprocessingShape" mc:Ignorable="w14 w15 w16se w16cid wp14">
+  <w:abstractNum w:abstractNumId="0" w15:restartNumberingAfterBreak="0">
+    <w:nsid w:val="7AFF5DC4"/>
+    <w:multiLevelType w:val="hybridMultilevel"/>
+    <w:tmpl w:val="A3848344"/>
+    <w:lvl w:ilvl="0" w:tplc="3A24CCFE">
+      <w:numFmt w:val="bullet"/>
+      <w:lvlText w:val="-"/>
+      <w:lvlJc w:val="left"/>
+      <w:pPr>
+        <w:ind w:left="408" w:hanging="360"/>
+      </w:pPr>
+      <w:rPr>
+        <w:rFonts w:ascii="Agency FB" w:eastAsiaTheme="minorHAnsi" w:hAnsi="Agency FB" w:cs="Arial" w:hint="default"/>
+      </w:rPr>
+    </w:lvl>
+    <w:lvl w:ilvl="1" w:tplc="04090003" w:tentative="1">
+      <w:start w:val="1"/>
+      <w:numFmt w:val="bullet"/>
+      <w:lvlText w:val="o"/>
+      <w:lvlJc w:val="left"/>
+      <w:pPr>
+        <w:ind w:left="1128" w:hanging="360"/>
+      </w:pPr>
+      <w:rPr>
+        <w:rFonts w:ascii="Courier New" w:hAnsi="Courier New" w:cs="Courier New" w:hint="default"/>
+      </w:rPr>
+    </w:lvl>
+    <w:lvl w:ilvl="2" w:tplc="04090005" w:tentative="1">
+      <w:start w:val="1"/>
+      <w:numFmt w:val="bullet"/>
+      <w:lvlText w:val=""/>
+      <w:lvlJc w:val="left"/>
+      <w:pPr>
+        <w:ind w:left="1848" w:hanging="360"/>
+      </w:pPr>
+      <w:rPr>
+        <w:rFonts w:ascii="Wingdings" w:hAnsi="Wingdings" w:hint="default"/>
+      </w:rPr>
+    </w:lvl>
+    <w:lvl w:ilvl="3" w:tplc="04090001" w:tentative="1">
+      <w:start w:val="1"/>
+      <w:numFmt w:val="bullet"/>
+      <w:lvlText w:val=""/>
+      <w:lvlJc w:val="left"/>
+      <w:pPr>
+        <w:ind w:left="2568" w:hanging="360"/>
+      </w:pPr>
+      <w:rPr>
+        <w:rFonts w:ascii="Symbol" w:hAnsi="Symbol" w:hint="default"/>
+      </w:rPr>
+    </w:lvl>
+    <w:lvl w:ilvl="4" w:tplc="04090003" w:tentative="1">
+      <w:start w:val="1"/>
+      <w:numFmt w:val="bullet"/>
+      <w:lvlText w:val="o"/>
+      <w:lvlJc w:val="left"/>
+      <w:pPr>
+        <w:ind w:left="3288" w:hanging="360"/>
+      </w:pPr>
+      <w:rPr>
+        <w:rFonts w:ascii="Courier New" w:hAnsi="Courier New" w:cs="Courier New" w:hint="default"/>
+      </w:rPr>
+    </w:lvl>
+    <w:lvl w:ilvl="5" w:tplc="04090005" w:tentative="1">
+      <w:start w:val="1"/>
+      <w:numFmt w:val="bullet"/>
+      <w:lvlText w:val=""/>
+      <w:lvlJc w:val="left"/>
+      <w:pPr>
+        <w:ind w:left="4008" w:hanging="360"/>
+      </w:pPr>
+      <w:rPr>
+        <w:rFonts w:ascii="Wingdings" w:hAnsi="Wingdings" w:hint="default"/>
+      </w:rPr>
+    </w:lvl>
+    <w:lvl w:ilvl="6" w:tplc="04090001" w:tentative="1">
+      <w:start w:val="1"/>
+      <w:numFmt w:val="bullet"/>
+      <w:lvlText w:val=""/>
+      <w:lvlJc w:val="left"/>
+      <w:pPr>
+        <w:ind w:left="4728" w:hanging="360"/>
+      </w:pPr>
+      <w:rPr>
+        <w:rFonts w:ascii="Symbol" w:hAnsi="Symbol" w:hint="default"/>
+      </w:rPr>
+    </w:lvl>
+    <w:lvl w:ilvl="7" w:tplc="04090003" w:tentative="1">
+      <w:start w:val="1"/>
+      <w:numFmt w:val="bullet"/>
+      <w:lvlText w:val="o"/>
+      <w:lvlJc w:val="left"/>
+      <w:pPr>
+        <w:ind w:left="5448" w:hanging="360"/>
+      </w:pPr>
+      <w:rPr>
+        <w:rFonts w:ascii="Courier New" w:hAnsi="Courier New" w:cs="Courier New" w:hint="default"/>
+      </w:rPr>
+    </w:lvl>
+    <w:lvl w:ilvl="8" w:tplc="04090005" w:tentative="1">
+      <w:start w:val="1"/>
+      <w:numFmt w:val="bullet"/>
+      <w:lvlText w:val=""/>
+      <w:lvlJc w:val="left"/>
+      <w:pPr>
+        <w:ind w:left="6168" w:hanging="360"/>
+      </w:pPr>
+      <w:rPr>
+        <w:rFonts w:ascii="Wingdings" w:hAnsi="Wingdings" w:hint="default"/>
+      </w:rPr>
+    </w:lvl>
+  </w:abstractNum>
+  <w:num w:numId="1">
+    <w:abstractNumId w:val="0"/>
+  </w:num>
+</w:numbering>
 </file>
 
 <file path=word/styles.xml><?xml version="1.0" encoding="utf-8"?>
@@ -627,7 +1001,6 @@
   <w:style w:type="paragraph" w:default="1" w:styleId="Normal">
     <w:name w:val="Normal"/>
     <w:qFormat/>
-    <w:rsid w:val="00E92C44"/>
   </w:style>
   <w:style w:type="character" w:default="1" w:styleId="DefaultParagraphFont">
     <w:name w:val="Default Paragraph Font"/>
@@ -661,11 +1034,34 @@
     <w:basedOn w:val="DefaultParagraphFont"/>
     <w:uiPriority w:val="99"/>
     <w:unhideWhenUsed/>
-    <w:rsid w:val="00E92C44"/>
+    <w:rsid w:val="00FF56F7"/>
     <w:rPr>
       <w:color w:val="0563C1" w:themeColor="hyperlink"/>
       <w:u w:val="single"/>
     </w:rPr>
+  </w:style>
+  <w:style w:type="character" w:styleId="UnresolvedMention">
+    <w:name w:val="Unresolved Mention"/>
+    <w:basedOn w:val="DefaultParagraphFont"/>
+    <w:uiPriority w:val="99"/>
+    <w:semiHidden/>
+    <w:unhideWhenUsed/>
+    <w:rsid w:val="00FF56F7"/>
+    <w:rPr>
+      <w:color w:val="808080"/>
+      <w:shd w:val="clear" w:color="auto" w:fill="E6E6E6"/>
+    </w:rPr>
+  </w:style>
+  <w:style w:type="paragraph" w:styleId="ListParagraph">
+    <w:name w:val="List Paragraph"/>
+    <w:basedOn w:val="Normal"/>
+    <w:uiPriority w:val="34"/>
+    <w:qFormat/>
+    <w:rsid w:val="00FF56F7"/>
+    <w:pPr>
+      <w:ind w:left="720"/>
+      <w:contextualSpacing/>
+    </w:pPr>
   </w:style>
 </w:styles>
 </file>

</xml_diff>

<commit_message>
More edits to game.
</commit_message>
<xml_diff>
--- a/Assets/Documents/Flocking Sources.docx
+++ b/Assets/Documents/Flocking Sources.docx
@@ -170,6 +170,7 @@
     <w:p>
       <w:pPr>
         <w:rPr>
+          <w:rStyle w:val="Hyperlink"/>
           <w:rFonts w:ascii="Agency FB" w:hAnsi="Agency FB" w:cs="Arial"/>
           <w:b/>
           <w:sz w:val="24"/>
@@ -207,6 +208,119 @@
           <w:szCs w:val="24"/>
         </w:rPr>
       </w:pPr>
+      <w:proofErr w:type="spellStart"/>
+      <w:r>
+        <w:rPr>
+          <w:rFonts w:ascii="Agency FB" w:hAnsi="Agency FB" w:cs="Arial"/>
+          <w:b/>
+          <w:sz w:val="24"/>
+          <w:szCs w:val="24"/>
+        </w:rPr>
+        <w:t>DothatIsh</w:t>
+      </w:r>
+      <w:proofErr w:type="spellEnd"/>
+      <w:r>
+        <w:rPr>
+          <w:rFonts w:ascii="Agency FB" w:hAnsi="Agency FB" w:cs="Arial"/>
+          <w:b/>
+          <w:sz w:val="24"/>
+          <w:szCs w:val="24"/>
+        </w:rPr>
+        <w:t xml:space="preserve">! </w:t>
+      </w:r>
+      <w:proofErr w:type="gramStart"/>
+      <w:r>
+        <w:rPr>
+          <w:rFonts w:ascii="Agency FB" w:hAnsi="Agency FB" w:cs="Arial"/>
+          <w:b/>
+          <w:sz w:val="24"/>
+          <w:szCs w:val="24"/>
+        </w:rPr>
+        <w:t>Instrumental :</w:t>
+      </w:r>
+      <w:proofErr w:type="gramEnd"/>
+      <w:r>
+        <w:rPr>
+          <w:rFonts w:ascii="Agency FB" w:hAnsi="Agency FB" w:cs="Arial"/>
+          <w:b/>
+          <w:sz w:val="24"/>
+          <w:szCs w:val="24"/>
+        </w:rPr>
+        <w:t xml:space="preserve"> </w:t>
+      </w:r>
+      <w:hyperlink r:id="rId9" w:history="1">
+        <w:r>
+          <w:rPr>
+            <w:rStyle w:val="Hyperlink"/>
+            <w:rFonts w:ascii="Agency FB" w:hAnsi="Agency FB" w:cs="Arial"/>
+            <w:b/>
+            <w:sz w:val="24"/>
+            <w:szCs w:val="24"/>
+          </w:rPr>
+          <w:t>https://www.youtube.com/watch?v=cS9-nMQnSV0</w:t>
+        </w:r>
+      </w:hyperlink>
+    </w:p>
+    <w:p>
+      <w:pPr>
+        <w:rPr>
+          <w:rFonts w:ascii="Agency FB" w:hAnsi="Agency FB" w:cs="Arial"/>
+          <w:b/>
+          <w:sz w:val="24"/>
+          <w:szCs w:val="24"/>
+        </w:rPr>
+      </w:pPr>
+      <w:r>
+        <w:rPr>
+          <w:rFonts w:ascii="Agency FB" w:hAnsi="Agency FB" w:cs="Arial"/>
+          <w:b/>
+          <w:sz w:val="24"/>
+          <w:szCs w:val="24"/>
+        </w:rPr>
+        <w:t xml:space="preserve">Up </w:t>
+      </w:r>
+      <w:proofErr w:type="gramStart"/>
+      <w:r>
+        <w:rPr>
+          <w:rFonts w:ascii="Agency FB" w:hAnsi="Agency FB" w:cs="Arial"/>
+          <w:b/>
+          <w:sz w:val="24"/>
+          <w:szCs w:val="24"/>
+        </w:rPr>
+        <w:t>Instrumental :</w:t>
+      </w:r>
+      <w:proofErr w:type="gramEnd"/>
+      <w:r>
+        <w:rPr>
+          <w:rFonts w:ascii="Agency FB" w:hAnsi="Agency FB" w:cs="Arial"/>
+          <w:b/>
+          <w:sz w:val="24"/>
+          <w:szCs w:val="24"/>
+        </w:rPr>
+        <w:t xml:space="preserve"> </w:t>
+      </w:r>
+      <w:hyperlink r:id="rId10" w:history="1">
+        <w:r>
+          <w:rPr>
+            <w:rStyle w:val="Hyperlink"/>
+            <w:rFonts w:ascii="Agency FB" w:hAnsi="Agency FB" w:cs="Arial"/>
+            <w:b/>
+            <w:sz w:val="24"/>
+            <w:szCs w:val="24"/>
+          </w:rPr>
+          <w:t>https://www.youtube.com/watch?v=zzmiKJvPAcw</w:t>
+        </w:r>
+      </w:hyperlink>
+    </w:p>
+    <w:p>
+      <w:pPr>
+        <w:rPr>
+          <w:rFonts w:ascii="Agency FB" w:hAnsi="Agency FB" w:cs="Arial"/>
+          <w:b/>
+          <w:sz w:val="24"/>
+          <w:szCs w:val="24"/>
+        </w:rPr>
+      </w:pPr>
       <w:bookmarkStart w:id="0" w:name="_GoBack"/>
       <w:bookmarkEnd w:id="0"/>
     </w:p>
@@ -215,6 +329,16 @@
         <w:rPr>
           <w:rFonts w:ascii="Agency FB" w:hAnsi="Agency FB" w:cs="Arial"/>
           <w:b/>
+          <w:sz w:val="24"/>
+          <w:szCs w:val="24"/>
+        </w:rPr>
+      </w:pPr>
+    </w:p>
+    <w:p>
+      <w:pPr>
+        <w:rPr>
+          <w:rFonts w:ascii="Agency FB" w:hAnsi="Agency FB" w:cs="Arial"/>
+          <w:b/>
           <w:sz w:val="32"/>
           <w:szCs w:val="24"/>
         </w:rPr>
@@ -238,7 +362,7 @@
           <w:szCs w:val="24"/>
         </w:rPr>
       </w:pPr>
-      <w:hyperlink r:id="rId9" w:history="1">
+      <w:hyperlink r:id="rId11" w:history="1">
         <w:r>
           <w:rPr>
             <w:rStyle w:val="Hyperlink"/>
@@ -297,7 +421,7 @@
         </w:rPr>
         <w:t xml:space="preserve"> - </w:t>
       </w:r>
-      <w:hyperlink r:id="rId10" w:history="1">
+      <w:hyperlink r:id="rId12" w:history="1">
         <w:r>
           <w:rPr>
             <w:rStyle w:val="Hyperlink"/>
@@ -319,7 +443,7 @@
           <w:szCs w:val="24"/>
         </w:rPr>
       </w:pPr>
-      <w:hyperlink r:id="rId11" w:history="1">
+      <w:hyperlink r:id="rId13" w:history="1">
         <w:r>
           <w:rPr>
             <w:rStyle w:val="Hyperlink"/>
@@ -389,7 +513,7 @@
           <w:szCs w:val="24"/>
         </w:rPr>
       </w:pPr>
-      <w:hyperlink r:id="rId12" w:history="1">
+      <w:hyperlink r:id="rId14" w:history="1">
         <w:r>
           <w:rPr>
             <w:rStyle w:val="Hyperlink"/>
@@ -411,7 +535,7 @@
           <w:szCs w:val="24"/>
         </w:rPr>
       </w:pPr>
-      <w:hyperlink r:id="rId13" w:history="1">
+      <w:hyperlink r:id="rId15" w:history="1">
         <w:r>
           <w:rPr>
             <w:rStyle w:val="Hyperlink"/>

</xml_diff>

<commit_message>
Added music to all scenes. Need to fix Pets and how the flock.
</commit_message>
<xml_diff>
--- a/Assets/Documents/Flocking Sources.docx
+++ b/Assets/Documents/Flocking Sources.docx
@@ -277,27 +277,7 @@
           <w:sz w:val="24"/>
           <w:szCs w:val="24"/>
         </w:rPr>
-        <w:t xml:space="preserve">Up </w:t>
-      </w:r>
-      <w:proofErr w:type="gramStart"/>
-      <w:r>
-        <w:rPr>
-          <w:rFonts w:ascii="Agency FB" w:hAnsi="Agency FB" w:cs="Arial"/>
-          <w:b/>
-          <w:sz w:val="24"/>
-          <w:szCs w:val="24"/>
-        </w:rPr>
-        <w:t>Instrumental :</w:t>
-      </w:r>
-      <w:proofErr w:type="gramEnd"/>
-      <w:r>
-        <w:rPr>
-          <w:rFonts w:ascii="Agency FB" w:hAnsi="Agency FB" w:cs="Arial"/>
-          <w:b/>
-          <w:sz w:val="24"/>
-          <w:szCs w:val="24"/>
-        </w:rPr>
-        <w:t xml:space="preserve"> </w:t>
+        <w:t xml:space="preserve">Big Shot Instrumental: </w:t>
       </w:r>
       <w:hyperlink r:id="rId10" w:history="1">
         <w:r>
@@ -308,7 +288,7 @@
             <w:sz w:val="24"/>
             <w:szCs w:val="24"/>
           </w:rPr>
-          <w:t>https://www.youtube.com/watch?v=zzmiKJvPAcw</w:t>
+          <w:t>https://www.youtube.com/watch?v=6KtRgTyGCGs</w:t>
         </w:r>
       </w:hyperlink>
     </w:p>
@@ -321,18 +301,46 @@
           <w:szCs w:val="24"/>
         </w:rPr>
       </w:pPr>
+      <w:r>
+        <w:rPr>
+          <w:rFonts w:ascii="Agency FB" w:hAnsi="Agency FB" w:cs="Arial"/>
+          <w:b/>
+          <w:sz w:val="24"/>
+          <w:szCs w:val="24"/>
+        </w:rPr>
+        <w:t xml:space="preserve">Walk It Talk It </w:t>
+      </w:r>
+      <w:proofErr w:type="gramStart"/>
+      <w:r>
+        <w:rPr>
+          <w:rFonts w:ascii="Agency FB" w:hAnsi="Agency FB" w:cs="Arial"/>
+          <w:b/>
+          <w:sz w:val="24"/>
+          <w:szCs w:val="24"/>
+        </w:rPr>
+        <w:t>Instrumental :</w:t>
+      </w:r>
+      <w:proofErr w:type="gramEnd"/>
+      <w:r>
+        <w:rPr>
+          <w:rFonts w:ascii="Agency FB" w:hAnsi="Agency FB" w:cs="Arial"/>
+          <w:b/>
+          <w:sz w:val="24"/>
+          <w:szCs w:val="24"/>
+        </w:rPr>
+        <w:t xml:space="preserve"> </w:t>
+      </w:r>
+      <w:r>
+        <w:rPr>
+          <w:rFonts w:ascii="Agency FB" w:hAnsi="Agency FB" w:cs="Arial"/>
+          <w:b/>
+          <w:sz w:val="24"/>
+          <w:szCs w:val="24"/>
+        </w:rPr>
+        <w:t>https://www.youtube.com/watch?v=W6iBTxdR-DI</w:t>
+      </w:r>
       <w:bookmarkStart w:id="0" w:name="_GoBack"/>
       <w:bookmarkEnd w:id="0"/>
-    </w:p>
-    <w:p>
-      <w:pPr>
-        <w:rPr>
-          <w:rFonts w:ascii="Agency FB" w:hAnsi="Agency FB" w:cs="Arial"/>
-          <w:b/>
-          <w:sz w:val="24"/>
-          <w:szCs w:val="24"/>
-        </w:rPr>
-      </w:pPr>
     </w:p>
     <w:p>
       <w:pPr>

</xml_diff>

<commit_message>
Flocking is better. Added more sources and updated scenes. Almost done. Need to improve flocking even further.
</commit_message>
<xml_diff>
--- a/Assets/Documents/Flocking Sources.docx
+++ b/Assets/Documents/Flocking Sources.docx
@@ -120,6 +120,7 @@
     <w:p>
       <w:pPr>
         <w:rPr>
+          <w:rStyle w:val="Hyperlink"/>
           <w:rFonts w:ascii="Agency FB" w:hAnsi="Agency FB" w:cs="Arial"/>
           <w:b/>
           <w:sz w:val="24"/>
@@ -153,6 +154,47 @@
         <w:rPr>
           <w:rFonts w:ascii="Agency FB" w:hAnsi="Agency FB" w:cs="Arial"/>
           <w:b/>
+          <w:sz w:val="24"/>
+          <w:szCs w:val="24"/>
+        </w:rPr>
+      </w:pPr>
+      <w:r>
+        <w:rPr>
+          <w:rFonts w:ascii="Agency FB" w:hAnsi="Agency FB" w:cs="Arial"/>
+          <w:b/>
+          <w:sz w:val="24"/>
+          <w:szCs w:val="24"/>
+        </w:rPr>
+        <w:t xml:space="preserve">Follow Target Script - </w:t>
+      </w:r>
+      <w:hyperlink r:id="rId8" w:history="1">
+        <w:r>
+          <w:rPr>
+            <w:rStyle w:val="Hyperlink"/>
+            <w:rFonts w:ascii="Agency FB" w:hAnsi="Agency FB" w:cs="Arial"/>
+            <w:b/>
+            <w:sz w:val="24"/>
+            <w:szCs w:val="24"/>
+          </w:rPr>
+          <w:t>https://forum.unity.com/threads/c-ai-follow-chase.319332/</w:t>
+        </w:r>
+      </w:hyperlink>
+    </w:p>
+    <w:p>
+      <w:pPr>
+        <w:rPr>
+          <w:rFonts w:ascii="Agency FB" w:hAnsi="Agency FB" w:cs="Arial"/>
+          <w:b/>
+          <w:sz w:val="24"/>
+          <w:szCs w:val="24"/>
+        </w:rPr>
+      </w:pPr>
+    </w:p>
+    <w:p>
+      <w:pPr>
+        <w:rPr>
+          <w:rFonts w:ascii="Agency FB" w:hAnsi="Agency FB" w:cs="Arial"/>
+          <w:b/>
           <w:sz w:val="32"/>
           <w:szCs w:val="24"/>
         </w:rPr>
@@ -186,7 +228,7 @@
         </w:rPr>
         <w:t xml:space="preserve">Look Alive Instrumental: </w:t>
       </w:r>
-      <w:hyperlink r:id="rId8" w:history="1">
+      <w:hyperlink r:id="rId9" w:history="1">
         <w:r>
           <w:rPr>
             <w:rStyle w:val="Hyperlink"/>
@@ -248,7 +290,7 @@
         </w:rPr>
         <w:t xml:space="preserve"> </w:t>
       </w:r>
-      <w:hyperlink r:id="rId9" w:history="1">
+      <w:hyperlink r:id="rId10" w:history="1">
         <w:r>
           <w:rPr>
             <w:rStyle w:val="Hyperlink"/>
@@ -279,7 +321,7 @@
         </w:rPr>
         <w:t xml:space="preserve">Big Shot Instrumental: </w:t>
       </w:r>
-      <w:hyperlink r:id="rId10" w:history="1">
+      <w:hyperlink r:id="rId11" w:history="1">
         <w:r>
           <w:rPr>
             <w:rStyle w:val="Hyperlink"/>
@@ -330,17 +372,28 @@
         </w:rPr>
         <w:t xml:space="preserve"> </w:t>
       </w:r>
-      <w:r>
-        <w:rPr>
-          <w:rFonts w:ascii="Agency FB" w:hAnsi="Agency FB" w:cs="Arial"/>
-          <w:b/>
-          <w:sz w:val="24"/>
-          <w:szCs w:val="24"/>
-        </w:rPr>
-        <w:t>https://www.youtube.com/watch?v=W6iBTxdR-DI</w:t>
-      </w:r>
-      <w:bookmarkStart w:id="0" w:name="_GoBack"/>
-      <w:bookmarkEnd w:id="0"/>
+      <w:hyperlink r:id="rId12" w:history="1">
+        <w:r>
+          <w:rPr>
+            <w:rStyle w:val="Hyperlink"/>
+            <w:rFonts w:ascii="Agency FB" w:hAnsi="Agency FB" w:cs="Arial"/>
+            <w:b/>
+            <w:sz w:val="24"/>
+            <w:szCs w:val="24"/>
+          </w:rPr>
+          <w:t>https://www.youtube.com/watch?v=W6iBTxdR-DI</w:t>
+        </w:r>
+      </w:hyperlink>
+    </w:p>
+    <w:p>
+      <w:pPr>
+        <w:rPr>
+          <w:rFonts w:ascii="Agency FB" w:hAnsi="Agency FB" w:cs="Arial"/>
+          <w:b/>
+          <w:sz w:val="24"/>
+          <w:szCs w:val="24"/>
+        </w:rPr>
+      </w:pPr>
     </w:p>
     <w:p>
       <w:pPr>
@@ -370,7 +423,7 @@
           <w:szCs w:val="24"/>
         </w:rPr>
       </w:pPr>
-      <w:hyperlink r:id="rId11" w:history="1">
+      <w:hyperlink r:id="rId13" w:history="1">
         <w:r>
           <w:rPr>
             <w:rStyle w:val="Hyperlink"/>
@@ -429,7 +482,7 @@
         </w:rPr>
         <w:t xml:space="preserve"> - </w:t>
       </w:r>
-      <w:hyperlink r:id="rId12" w:history="1">
+      <w:hyperlink r:id="rId14" w:history="1">
         <w:r>
           <w:rPr>
             <w:rStyle w:val="Hyperlink"/>
@@ -451,7 +504,7 @@
           <w:szCs w:val="24"/>
         </w:rPr>
       </w:pPr>
-      <w:hyperlink r:id="rId13" w:history="1">
+      <w:hyperlink r:id="rId15" w:history="1">
         <w:r>
           <w:rPr>
             <w:rStyle w:val="Hyperlink"/>
@@ -492,79 +545,8 @@
           <w:szCs w:val="24"/>
         </w:rPr>
       </w:pPr>
-    </w:p>
-    <w:p>
-      <w:pPr>
-        <w:rPr>
-          <w:rFonts w:ascii="Agency FB" w:hAnsi="Agency FB" w:cs="Arial"/>
-          <w:b/>
-          <w:sz w:val="32"/>
-          <w:szCs w:val="24"/>
-        </w:rPr>
-      </w:pPr>
-      <w:r>
-        <w:rPr>
-          <w:rFonts w:ascii="Agency FB" w:hAnsi="Agency FB" w:cs="Arial"/>
-          <w:b/>
-          <w:sz w:val="32"/>
-          <w:szCs w:val="24"/>
-        </w:rPr>
-        <w:t>Sprites:</w:t>
-      </w:r>
-    </w:p>
-    <w:p>
-      <w:pPr>
-        <w:rPr>
-          <w:rFonts w:ascii="Agency FB" w:hAnsi="Agency FB" w:cs="Arial"/>
-          <w:b/>
-          <w:sz w:val="24"/>
-          <w:szCs w:val="24"/>
-        </w:rPr>
-      </w:pPr>
-      <w:hyperlink r:id="rId14" w:history="1">
-        <w:r>
-          <w:rPr>
-            <w:rStyle w:val="Hyperlink"/>
-            <w:rFonts w:ascii="Agency FB" w:hAnsi="Agency FB" w:cs="Arial"/>
-            <w:b/>
-            <w:sz w:val="24"/>
-            <w:szCs w:val="24"/>
-          </w:rPr>
-          <w:t>http://ceg.wdfiles.com/local--files/play-controls/wasd.png</w:t>
-        </w:r>
-      </w:hyperlink>
-    </w:p>
-    <w:p>
-      <w:pPr>
-        <w:rPr>
-          <w:rFonts w:ascii="Agency FB" w:hAnsi="Agency FB" w:cs="Arial"/>
-          <w:b/>
-          <w:sz w:val="24"/>
-          <w:szCs w:val="24"/>
-        </w:rPr>
-      </w:pPr>
-      <w:hyperlink r:id="rId15" w:history="1">
-        <w:r>
-          <w:rPr>
-            <w:rStyle w:val="Hyperlink"/>
-            <w:rFonts w:ascii="Agency FB" w:hAnsi="Agency FB" w:cs="Arial"/>
-            <w:b/>
-            <w:sz w:val="24"/>
-            <w:szCs w:val="24"/>
-          </w:rPr>
-          <w:t>http://pngimages.net/sites/default/files/computer-mouse-png-image-91320.png</w:t>
-        </w:r>
-      </w:hyperlink>
-    </w:p>
-    <w:p>
-      <w:pPr>
-        <w:rPr>
-          <w:rFonts w:ascii="Agency FB" w:hAnsi="Agency FB" w:cs="Arial"/>
-          <w:b/>
-          <w:sz w:val="24"/>
-          <w:szCs w:val="24"/>
-        </w:rPr>
-      </w:pPr>
+      <w:bookmarkStart w:id="0" w:name="_GoBack"/>
+      <w:bookmarkEnd w:id="0"/>
     </w:p>
     <w:p>
       <w:pPr>

</xml_diff>

<commit_message>
Added GDD. Game pretty much finished. Double check for any last touches and push final build.
</commit_message>
<xml_diff>
--- a/Assets/Documents/Flocking Sources.docx
+++ b/Assets/Documents/Flocking Sources.docx
@@ -545,8 +545,49 @@
           <w:szCs w:val="24"/>
         </w:rPr>
       </w:pPr>
+      <w:r>
+        <w:rPr>
+          <w:rFonts w:ascii="Agency FB" w:hAnsi="Agency FB" w:cs="Arial"/>
+          <w:b/>
+          <w:sz w:val="24"/>
+          <w:szCs w:val="24"/>
+        </w:rPr>
+        <w:t xml:space="preserve">Animal Polygon Pack: </w:t>
+      </w:r>
+      <w:hyperlink r:id="rId16" w:history="1">
+        <w:r>
+          <w:rPr>
+            <w:rStyle w:val="Hyperlink"/>
+            <w:rFonts w:ascii="Agency FB" w:hAnsi="Agency FB" w:cs="Arial"/>
+            <w:b/>
+            <w:sz w:val="24"/>
+            <w:szCs w:val="24"/>
+          </w:rPr>
+          <w:t>https://assetstore.unity.com/packages/3d/characters/animals/free-low-polygon-animal-110679</w:t>
+        </w:r>
+      </w:hyperlink>
+    </w:p>
+    <w:p>
+      <w:pPr>
+        <w:rPr>
+          <w:rFonts w:ascii="Agency FB" w:hAnsi="Agency FB" w:cs="Arial"/>
+          <w:b/>
+          <w:sz w:val="24"/>
+          <w:szCs w:val="24"/>
+        </w:rPr>
+      </w:pPr>
       <w:bookmarkStart w:id="0" w:name="_GoBack"/>
       <w:bookmarkEnd w:id="0"/>
+    </w:p>
+    <w:p>
+      <w:pPr>
+        <w:rPr>
+          <w:rFonts w:ascii="Agency FB" w:hAnsi="Agency FB" w:cs="Arial"/>
+          <w:b/>
+          <w:sz w:val="24"/>
+          <w:szCs w:val="24"/>
+        </w:rPr>
+      </w:pPr>
     </w:p>
     <w:p>
       <w:pPr>

</xml_diff>

<commit_message>
Slight progress on networking.
</commit_message>
<xml_diff>
--- a/Assets/Documents/Flocking Sources.docx
+++ b/Assets/Documents/Flocking Sources.docx
@@ -337,6 +337,7 @@
     <w:p>
       <w:pPr>
         <w:rPr>
+          <w:rStyle w:val="Hyperlink"/>
           <w:rFonts w:ascii="Agency FB" w:hAnsi="Agency FB" w:cs="Arial"/>
           <w:b/>
           <w:sz w:val="24"/>
@@ -394,6 +395,49 @@
           <w:szCs w:val="24"/>
         </w:rPr>
       </w:pPr>
+      <w:r>
+        <w:rPr>
+          <w:rFonts w:ascii="Agency FB" w:hAnsi="Agency FB" w:cs="Arial"/>
+          <w:b/>
+          <w:sz w:val="24"/>
+          <w:szCs w:val="24"/>
+        </w:rPr>
+        <w:t xml:space="preserve">Magnolia Instrumental: </w:t>
+      </w:r>
+      <w:hyperlink r:id="rId13" w:history="1">
+        <w:r>
+          <w:rPr>
+            <w:rStyle w:val="Hyperlink"/>
+            <w:rFonts w:ascii="Agency FB" w:hAnsi="Agency FB" w:cs="Arial"/>
+            <w:b/>
+            <w:sz w:val="24"/>
+            <w:szCs w:val="24"/>
+          </w:rPr>
+          <w:t>https://soundcloud.com/dosagebeatss/playboi-carti-magnolia-instrumental-prod-dose</w:t>
+        </w:r>
+      </w:hyperlink>
+    </w:p>
+    <w:p>
+      <w:pPr>
+        <w:rPr>
+          <w:rFonts w:ascii="Agency FB" w:hAnsi="Agency FB" w:cs="Arial"/>
+          <w:b/>
+          <w:sz w:val="24"/>
+          <w:szCs w:val="24"/>
+        </w:rPr>
+      </w:pPr>
+      <w:bookmarkStart w:id="0" w:name="_GoBack"/>
+      <w:bookmarkEnd w:id="0"/>
+    </w:p>
+    <w:p>
+      <w:pPr>
+        <w:rPr>
+          <w:rFonts w:ascii="Agency FB" w:hAnsi="Agency FB" w:cs="Arial"/>
+          <w:b/>
+          <w:sz w:val="24"/>
+          <w:szCs w:val="24"/>
+        </w:rPr>
+      </w:pPr>
     </w:p>
     <w:p>
       <w:pPr>
@@ -423,7 +467,7 @@
           <w:szCs w:val="24"/>
         </w:rPr>
       </w:pPr>
-      <w:hyperlink r:id="rId13" w:history="1">
+      <w:hyperlink r:id="rId14" w:history="1">
         <w:r>
           <w:rPr>
             <w:rStyle w:val="Hyperlink"/>
@@ -482,7 +526,7 @@
         </w:rPr>
         <w:t xml:space="preserve"> - </w:t>
       </w:r>
-      <w:hyperlink r:id="rId14" w:history="1">
+      <w:hyperlink r:id="rId15" w:history="1">
         <w:r>
           <w:rPr>
             <w:rStyle w:val="Hyperlink"/>
@@ -504,7 +548,7 @@
           <w:szCs w:val="24"/>
         </w:rPr>
       </w:pPr>
-      <w:hyperlink r:id="rId15" w:history="1">
+      <w:hyperlink r:id="rId16" w:history="1">
         <w:r>
           <w:rPr>
             <w:rStyle w:val="Hyperlink"/>
@@ -554,7 +598,7 @@
         </w:rPr>
         <w:t xml:space="preserve">Animal Polygon Pack: </w:t>
       </w:r>
-      <w:hyperlink r:id="rId16" w:history="1">
+      <w:hyperlink r:id="rId17" w:history="1">
         <w:r>
           <w:rPr>
             <w:rStyle w:val="Hyperlink"/>
@@ -576,8 +620,6 @@
           <w:szCs w:val="24"/>
         </w:rPr>
       </w:pPr>
-      <w:bookmarkStart w:id="0" w:name="_GoBack"/>
-      <w:bookmarkEnd w:id="0"/>
     </w:p>
     <w:p>
       <w:pPr>

</xml_diff>

<commit_message>
Added 2-4 players. Added self hosted server. Completed Networking. ref#03,04,05
</commit_message>
<xml_diff>
--- a/Assets/Documents/Flocking Sources.docx
+++ b/Assets/Documents/Flocking Sources.docx
@@ -25,6 +25,19 @@
         </w:rPr>
         <w:t>Sources</w:t>
       </w:r>
+      <w:r>
+        <w:rPr>
+          <w:rFonts w:ascii="Agency FB" w:hAnsi="Agency FB" w:cs="Arial"/>
+          <w:b/>
+          <w:i/>
+          <w:sz w:val="40"/>
+          <w:szCs w:val="40"/>
+          <w:u w:val="single"/>
+        </w:rPr>
+        <w:t xml:space="preserve"> for Multiplayer</w:t>
+      </w:r>
+      <w:bookmarkStart w:id="0" w:name="_GoBack"/>
+      <w:bookmarkEnd w:id="0"/>
     </w:p>
     <w:p>
       <w:pPr>
@@ -152,6 +165,7 @@
     <w:p>
       <w:pPr>
         <w:rPr>
+          <w:rStyle w:val="Hyperlink"/>
           <w:rFonts w:ascii="Agency FB" w:hAnsi="Agency FB" w:cs="Arial"/>
           <w:b/>
           <w:sz w:val="24"/>
@@ -189,6 +203,88 @@
           <w:szCs w:val="24"/>
         </w:rPr>
       </w:pPr>
+      <w:hyperlink r:id="rId9" w:history="1">
+        <w:r>
+          <w:rPr>
+            <w:rStyle w:val="Hyperlink"/>
+            <w:rFonts w:ascii="Agency FB" w:hAnsi="Agency FB" w:cs="Arial"/>
+            <w:b/>
+            <w:sz w:val="24"/>
+            <w:szCs w:val="24"/>
+          </w:rPr>
+          <w:t>https://www.youtube.com/watch?v=7S9paunWus4</w:t>
+        </w:r>
+      </w:hyperlink>
+      <w:r>
+        <w:rPr>
+          <w:rFonts w:ascii="Agency FB" w:hAnsi="Agency FB" w:cs="Arial"/>
+          <w:b/>
+          <w:sz w:val="24"/>
+          <w:szCs w:val="24"/>
+        </w:rPr>
+        <w:t xml:space="preserve"> – Network Lobby Scripts, </w:t>
+      </w:r>
+      <w:proofErr w:type="spellStart"/>
+      <w:r>
+        <w:rPr>
+          <w:rFonts w:ascii="Agency FB" w:hAnsi="Agency FB" w:cs="Arial"/>
+          <w:b/>
+          <w:sz w:val="24"/>
+          <w:szCs w:val="24"/>
+        </w:rPr>
+        <w:t>SetupLocalPlayer</w:t>
+      </w:r>
+      <w:proofErr w:type="spellEnd"/>
+      <w:r>
+        <w:rPr>
+          <w:rFonts w:ascii="Agency FB" w:hAnsi="Agency FB" w:cs="Arial"/>
+          <w:b/>
+          <w:sz w:val="24"/>
+          <w:szCs w:val="24"/>
+        </w:rPr>
+        <w:t xml:space="preserve"> Scripts</w:t>
+      </w:r>
+    </w:p>
+    <w:p>
+      <w:pPr>
+        <w:rPr>
+          <w:rFonts w:ascii="Agency FB" w:hAnsi="Agency FB" w:cs="Arial"/>
+          <w:b/>
+          <w:sz w:val="24"/>
+          <w:szCs w:val="24"/>
+        </w:rPr>
+      </w:pPr>
+      <w:hyperlink r:id="rId10" w:history="1">
+        <w:r>
+          <w:rPr>
+            <w:rStyle w:val="Hyperlink"/>
+            <w:rFonts w:ascii="Agency FB" w:hAnsi="Agency FB" w:cs="Arial"/>
+            <w:b/>
+            <w:sz w:val="24"/>
+            <w:szCs w:val="24"/>
+          </w:rPr>
+          <w:t>https://www.youtube.com/watch?v=wvUNXkrEMys</w:t>
+        </w:r>
+      </w:hyperlink>
+      <w:r>
+        <w:rPr>
+          <w:rFonts w:ascii="Agency FB" w:hAnsi="Agency FB" w:cs="Arial"/>
+          <w:b/>
+          <w:sz w:val="24"/>
+          <w:szCs w:val="24"/>
+        </w:rPr>
+        <w:t xml:space="preserve"> – Camera Follow Script</w:t>
+      </w:r>
+    </w:p>
+    <w:p>
+      <w:pPr>
+        <w:rPr>
+          <w:rFonts w:ascii="Agency FB" w:hAnsi="Agency FB" w:cs="Arial"/>
+          <w:b/>
+          <w:sz w:val="24"/>
+          <w:szCs w:val="24"/>
+        </w:rPr>
+      </w:pPr>
     </w:p>
     <w:p>
       <w:pPr>
@@ -228,7 +324,7 @@
         </w:rPr>
         <w:t xml:space="preserve">Look Alive Instrumental: </w:t>
       </w:r>
-      <w:hyperlink r:id="rId9" w:history="1">
+      <w:hyperlink r:id="rId11" w:history="1">
         <w:r>
           <w:rPr>
             <w:rStyle w:val="Hyperlink"/>
@@ -290,7 +386,7 @@
         </w:rPr>
         <w:t xml:space="preserve"> </w:t>
       </w:r>
-      <w:hyperlink r:id="rId10" w:history="1">
+      <w:hyperlink r:id="rId12" w:history="1">
         <w:r>
           <w:rPr>
             <w:rStyle w:val="Hyperlink"/>
@@ -321,7 +417,7 @@
         </w:rPr>
         <w:t xml:space="preserve">Big Shot Instrumental: </w:t>
       </w:r>
-      <w:hyperlink r:id="rId11" w:history="1">
+      <w:hyperlink r:id="rId13" w:history="1">
         <w:r>
           <w:rPr>
             <w:rStyle w:val="Hyperlink"/>
@@ -373,7 +469,7 @@
         </w:rPr>
         <w:t xml:space="preserve"> </w:t>
       </w:r>
-      <w:hyperlink r:id="rId12" w:history="1">
+      <w:hyperlink r:id="rId14" w:history="1">
         <w:r>
           <w:rPr>
             <w:rStyle w:val="Hyperlink"/>
@@ -404,7 +500,7 @@
         </w:rPr>
         <w:t xml:space="preserve">Magnolia Instrumental: </w:t>
       </w:r>
-      <w:hyperlink r:id="rId13" w:history="1">
+      <w:hyperlink r:id="rId15" w:history="1">
         <w:r>
           <w:rPr>
             <w:rStyle w:val="Hyperlink"/>
@@ -426,8 +522,6 @@
           <w:szCs w:val="24"/>
         </w:rPr>
       </w:pPr>
-      <w:bookmarkStart w:id="0" w:name="_GoBack"/>
-      <w:bookmarkEnd w:id="0"/>
     </w:p>
     <w:p>
       <w:pPr>
@@ -467,7 +561,7 @@
           <w:szCs w:val="24"/>
         </w:rPr>
       </w:pPr>
-      <w:hyperlink r:id="rId14" w:history="1">
+      <w:hyperlink r:id="rId16" w:history="1">
         <w:r>
           <w:rPr>
             <w:rStyle w:val="Hyperlink"/>
@@ -526,7 +620,7 @@
         </w:rPr>
         <w:t xml:space="preserve"> - </w:t>
       </w:r>
-      <w:hyperlink r:id="rId15" w:history="1">
+      <w:hyperlink r:id="rId17" w:history="1">
         <w:r>
           <w:rPr>
             <w:rStyle w:val="Hyperlink"/>
@@ -548,7 +642,7 @@
           <w:szCs w:val="24"/>
         </w:rPr>
       </w:pPr>
-      <w:hyperlink r:id="rId16" w:history="1">
+      <w:hyperlink r:id="rId18" w:history="1">
         <w:r>
           <w:rPr>
             <w:rStyle w:val="Hyperlink"/>
@@ -583,6 +677,7 @@
     <w:p>
       <w:pPr>
         <w:rPr>
+          <w:rStyle w:val="Hyperlink"/>
           <w:rFonts w:ascii="Agency FB" w:hAnsi="Agency FB" w:cs="Arial"/>
           <w:b/>
           <w:sz w:val="24"/>
@@ -598,7 +693,7 @@
         </w:rPr>
         <w:t xml:space="preserve">Animal Polygon Pack: </w:t>
       </w:r>
-      <w:hyperlink r:id="rId17" w:history="1">
+      <w:hyperlink r:id="rId19" w:history="1">
         <w:r>
           <w:rPr>
             <w:rStyle w:val="Hyperlink"/>
@@ -610,6 +705,49 @@
           <w:t>https://assetstore.unity.com/packages/3d/characters/animals/free-low-polygon-animal-110679</w:t>
         </w:r>
       </w:hyperlink>
+    </w:p>
+    <w:p>
+      <w:pPr>
+        <w:rPr>
+          <w:rStyle w:val="Hyperlink"/>
+          <w:rFonts w:ascii="Agency FB" w:hAnsi="Agency FB" w:cs="Arial"/>
+          <w:b/>
+          <w:sz w:val="24"/>
+          <w:szCs w:val="24"/>
+        </w:rPr>
+      </w:pPr>
+      <w:r>
+        <w:rPr>
+          <w:rFonts w:ascii="Agency FB" w:hAnsi="Agency FB" w:cs="Arial"/>
+          <w:b/>
+          <w:sz w:val="24"/>
+          <w:szCs w:val="24"/>
+        </w:rPr>
+        <w:lastRenderedPageBreak/>
+        <w:t xml:space="preserve">Lobby: </w:t>
+      </w:r>
+      <w:hyperlink r:id="rId20" w:history="1">
+        <w:r>
+          <w:rPr>
+            <w:rStyle w:val="Hyperlink"/>
+            <w:rFonts w:ascii="Agency FB" w:hAnsi="Agency FB" w:cs="Arial"/>
+            <w:b/>
+            <w:sz w:val="24"/>
+            <w:szCs w:val="24"/>
+          </w:rPr>
+          <w:t>https://www.youtube.com/watch?v=7S9paunWus4</w:t>
+        </w:r>
+      </w:hyperlink>
+    </w:p>
+    <w:p>
+      <w:pPr>
+        <w:rPr>
+          <w:rFonts w:ascii="Agency FB" w:hAnsi="Agency FB" w:cs="Arial"/>
+          <w:b/>
+          <w:sz w:val="24"/>
+          <w:szCs w:val="24"/>
+        </w:rPr>
+      </w:pPr>
     </w:p>
     <w:p>
       <w:pPr>

</xml_diff>